<commit_message>
adding initial entropy to lookup_table.py
</commit_message>
<xml_diff>
--- a/Data & The Solver.docx
+++ b/Data & The Solver.docx
@@ -186,11 +186,9 @@
             <w:tcW w:w="901" w:type="dxa"/>
           </w:tcPr>
           <w:p>
-            <w:proofErr w:type="spellStart"/>
             <w:r>
               <w:t>Aahed</w:t>
             </w:r>
-            <w:proofErr w:type="spellEnd"/>
           </w:p>
         </w:tc>
         <w:tc>
@@ -312,11 +310,9 @@
             <w:pPr>
               <w:cnfStyle w:val="000000100000" w:firstRow="0" w:lastRow="0" w:firstColumn="0" w:lastColumn="0" w:oddVBand="0" w:evenVBand="0" w:oddHBand="1" w:evenHBand="0" w:firstRowFirstColumn="0" w:firstRowLastColumn="0" w:lastRowFirstColumn="0" w:lastRowLastColumn="0"/>
             </w:pPr>
-            <w:proofErr w:type="spellStart"/>
             <w:r>
               <w:t>Aahed</w:t>
             </w:r>
-            <w:proofErr w:type="spellEnd"/>
           </w:p>
         </w:tc>
       </w:tr>
@@ -1801,15 +1797,7 @@
         <w:pStyle w:val="Heading1"/>
       </w:pPr>
       <w:r>
-        <w:t xml:space="preserve">Idea 2 </w:t>
-      </w:r>
-      <w:proofErr w:type="spellStart"/>
-      <w:r>
-        <w:t>n,n</w:t>
-      </w:r>
-      <w:proofErr w:type="spellEnd"/>
-      <w:r>
-        <w:t xml:space="preserve"> matrix with words</w:t>
+        <w:t>Idea 2 n,n matrix with words</w:t>
       </w:r>
     </w:p>
     <w:p>
@@ -1820,18 +1808,19 @@
     <w:tbl>
       <w:tblPr>
         <w:tblStyle w:val="GridTable5Dark-Accent3"/>
-        <w:tblW w:w="7110" w:type="dxa"/>
+        <w:tblW w:w="8011" w:type="dxa"/>
         <w:tblLook w:val="04A0" w:firstRow="1" w:lastRow="0" w:firstColumn="1" w:lastColumn="0" w:noHBand="0" w:noVBand="1"/>
       </w:tblPr>
       <w:tblGrid>
-        <w:gridCol w:w="897"/>
-        <w:gridCol w:w="921"/>
+        <w:gridCol w:w="891"/>
+        <w:gridCol w:w="919"/>
         <w:gridCol w:w="885"/>
-        <w:gridCol w:w="904"/>
-        <w:gridCol w:w="774"/>
-        <w:gridCol w:w="907"/>
-        <w:gridCol w:w="921"/>
-        <w:gridCol w:w="901"/>
+        <w:gridCol w:w="903"/>
+        <w:gridCol w:w="751"/>
+        <w:gridCol w:w="906"/>
+        <w:gridCol w:w="919"/>
+        <w:gridCol w:w="900"/>
+        <w:gridCol w:w="937"/>
       </w:tblGrid>
       <w:tr>
         <w:trPr>
@@ -1856,11 +1845,9 @@
             <w:pPr>
               <w:cnfStyle w:val="100000000000" w:firstRow="1" w:lastRow="0" w:firstColumn="0" w:lastColumn="0" w:oddVBand="0" w:evenVBand="0" w:oddHBand="0" w:evenHBand="0" w:firstRowFirstColumn="0" w:firstRowLastColumn="0" w:lastRowFirstColumn="0" w:lastRowLastColumn="0"/>
             </w:pPr>
-            <w:proofErr w:type="spellStart"/>
             <w:r>
               <w:t>Aahed</w:t>
             </w:r>
-            <w:proofErr w:type="spellEnd"/>
           </w:p>
         </w:tc>
         <w:tc>
@@ -1951,6 +1938,19 @@
             </w:r>
           </w:p>
         </w:tc>
+        <w:tc>
+          <w:tcPr>
+            <w:tcW w:w="901" w:type="dxa"/>
+          </w:tcPr>
+          <w:p>
+            <w:pPr>
+              <w:cnfStyle w:val="100000000000" w:firstRow="1" w:lastRow="0" w:firstColumn="0" w:lastColumn="0" w:oddVBand="0" w:evenVBand="0" w:oddHBand="0" w:evenHBand="0" w:firstRowFirstColumn="0" w:firstRowLastColumn="0" w:lastRowFirstColumn="0" w:lastRowLastColumn="0"/>
+            </w:pPr>
+            <w:r>
+              <w:t>Entropy</w:t>
+            </w:r>
+          </w:p>
+        </w:tc>
       </w:tr>
       <w:tr>
         <w:trPr>
@@ -1962,11 +1962,9 @@
             <w:tcW w:w="897" w:type="dxa"/>
           </w:tcPr>
           <w:p>
-            <w:proofErr w:type="spellStart"/>
             <w:r>
               <w:t>Aahed</w:t>
             </w:r>
-            <w:proofErr w:type="spellEnd"/>
           </w:p>
         </w:tc>
         <w:tc>
@@ -2067,6 +2065,16 @@
             </w:r>
           </w:p>
         </w:tc>
+        <w:tc>
+          <w:tcPr>
+            <w:tcW w:w="901" w:type="dxa"/>
+          </w:tcPr>
+          <w:p>
+            <w:pPr>
+              <w:cnfStyle w:val="000000100000" w:firstRow="0" w:lastRow="0" w:firstColumn="0" w:lastColumn="0" w:oddVBand="0" w:evenVBand="0" w:oddHBand="1" w:evenHBand="0" w:firstRowFirstColumn="0" w:firstRowLastColumn="0" w:lastRowFirstColumn="0" w:lastRowLastColumn="0"/>
+            </w:pPr>
+          </w:p>
+        </w:tc>
       </w:tr>
       <w:tr>
         <w:tc>
@@ -2178,6 +2186,16 @@
             </w:r>
           </w:p>
         </w:tc>
+        <w:tc>
+          <w:tcPr>
+            <w:tcW w:w="901" w:type="dxa"/>
+          </w:tcPr>
+          <w:p>
+            <w:pPr>
+              <w:cnfStyle w:val="000000000000" w:firstRow="0" w:lastRow="0" w:firstColumn="0" w:lastColumn="0" w:oddVBand="0" w:evenVBand="0" w:oddHBand="0" w:evenHBand="0" w:firstRowFirstColumn="0" w:firstRowLastColumn="0" w:lastRowFirstColumn="0" w:lastRowLastColumn="0"/>
+            </w:pPr>
+          </w:p>
+        </w:tc>
       </w:tr>
       <w:tr>
         <w:trPr>
@@ -2290,6 +2308,16 @@
             <w:r>
               <w:t>Pattern</w:t>
             </w:r>
+          </w:p>
+        </w:tc>
+        <w:tc>
+          <w:tcPr>
+            <w:tcW w:w="901" w:type="dxa"/>
+          </w:tcPr>
+          <w:p>
+            <w:pPr>
+              <w:cnfStyle w:val="000000100000" w:firstRow="0" w:lastRow="0" w:firstColumn="0" w:lastColumn="0" w:oddVBand="0" w:evenVBand="0" w:oddHBand="1" w:evenHBand="0" w:firstRowFirstColumn="0" w:firstRowLastColumn="0" w:lastRowFirstColumn="0" w:lastRowLastColumn="0"/>
+            </w:pPr>
           </w:p>
         </w:tc>
       </w:tr>
@@ -2455,6 +2483,19 @@
             </m:oMathPara>
           </w:p>
         </w:tc>
+        <w:tc>
+          <w:tcPr>
+            <w:tcW w:w="901" w:type="dxa"/>
+          </w:tcPr>
+          <w:p>
+            <w:pPr>
+              <w:cnfStyle w:val="000000000000" w:firstRow="0" w:lastRow="0" w:firstColumn="0" w:lastColumn="0" w:oddVBand="0" w:evenVBand="0" w:oddHBand="0" w:evenHBand="0" w:firstRowFirstColumn="0" w:firstRowLastColumn="0" w:lastRowFirstColumn="0" w:lastRowLastColumn="0"/>
+              <w:rPr>
+                <w:rFonts w:ascii="Calibri" w:eastAsia="Calibri" w:hAnsi="Calibri" w:cs="Times New Roman"/>
+              </w:rPr>
+            </w:pPr>
+          </w:p>
+        </w:tc>
       </w:tr>
       <w:tr>
         <w:trPr>
@@ -2569,6 +2610,16 @@
             </w:r>
           </w:p>
         </w:tc>
+        <w:tc>
+          <w:tcPr>
+            <w:tcW w:w="901" w:type="dxa"/>
+          </w:tcPr>
+          <w:p>
+            <w:pPr>
+              <w:cnfStyle w:val="000000100000" w:firstRow="0" w:lastRow="0" w:firstColumn="0" w:lastColumn="0" w:oddVBand="0" w:evenVBand="0" w:oddHBand="1" w:evenHBand="0" w:firstRowFirstColumn="0" w:firstRowLastColumn="0" w:lastRowFirstColumn="0" w:lastRowLastColumn="0"/>
+            </w:pPr>
+          </w:p>
+        </w:tc>
       </w:tr>
       <w:tr>
         <w:tc>
@@ -2680,6 +2731,16 @@
             </w:r>
           </w:p>
         </w:tc>
+        <w:tc>
+          <w:tcPr>
+            <w:tcW w:w="901" w:type="dxa"/>
+          </w:tcPr>
+          <w:p>
+            <w:pPr>
+              <w:cnfStyle w:val="000000000000" w:firstRow="0" w:lastRow="0" w:firstColumn="0" w:lastColumn="0" w:oddVBand="0" w:evenVBand="0" w:oddHBand="0" w:evenHBand="0" w:firstRowFirstColumn="0" w:firstRowLastColumn="0" w:lastRowFirstColumn="0" w:lastRowLastColumn="0"/>
+            </w:pPr>
+          </w:p>
+        </w:tc>
       </w:tr>
       <w:tr>
         <w:trPr>
@@ -2794,6 +2855,16 @@
             </w:r>
           </w:p>
         </w:tc>
+        <w:tc>
+          <w:tcPr>
+            <w:tcW w:w="901" w:type="dxa"/>
+          </w:tcPr>
+          <w:p>
+            <w:pPr>
+              <w:cnfStyle w:val="000000100000" w:firstRow="0" w:lastRow="0" w:firstColumn="0" w:lastColumn="0" w:oddVBand="0" w:evenVBand="0" w:oddHBand="1" w:evenHBand="0" w:firstRowFirstColumn="0" w:firstRowLastColumn="0" w:lastRowFirstColumn="0" w:lastRowLastColumn="0"/>
+            </w:pPr>
+          </w:p>
+        </w:tc>
       </w:tr>
     </w:tbl>
     <w:p/>
@@ -2830,7 +2901,13 @@
       </w:r>
       <w:r>
         <w:tab/>
-        <w:t>If pattern doesn’t match green, yellow, red:</w:t>
+        <w:t>If pattern doesn’t match green, yellow, red</w:t>
+      </w:r>
+      <w:r>
+        <w:t xml:space="preserve"> and column name is not entropy and column name is row name</w:t>
+      </w:r>
+      <w:r>
+        <w:t>:</w:t>
       </w:r>
     </w:p>
     <w:p>
@@ -2900,15 +2977,7 @@
       </w:r>
       <w:r>
         <w:tab/>
-        <w:t xml:space="preserve">Create </w:t>
-      </w:r>
-      <w:proofErr w:type="spellStart"/>
-      <w:r>
-        <w:t>dict</w:t>
-      </w:r>
-      <w:proofErr w:type="spellEnd"/>
-      <w:r>
-        <w:t xml:space="preserve"> with every pattern</w:t>
+        <w:t>Create dict with every pattern</w:t>
       </w:r>
       <w:r>
         <w:t xml:space="preserve"> with value 0</w:t>
@@ -2948,13 +3017,8 @@
       <w:r>
         <w:tab/>
       </w:r>
-      <w:proofErr w:type="spellStart"/>
-      <w:r>
-        <w:t>dict</w:t>
-      </w:r>
-      <w:proofErr w:type="spellEnd"/>
-      <w:r>
-        <w:t>[pattern] += 1</w:t>
+      <w:r>
+        <w:t>dict[pattern] += 1</w:t>
       </w:r>
     </w:p>
     <w:p>

</xml_diff>

<commit_message>
programming & testing solver.py
</commit_message>
<xml_diff>
--- a/Data & The Solver.docx
+++ b/Data & The Solver.docx
@@ -186,9 +186,11 @@
             <w:tcW w:w="901" w:type="dxa"/>
           </w:tcPr>
           <w:p>
+            <w:proofErr w:type="spellStart"/>
             <w:r>
               <w:t>Aahed</w:t>
             </w:r>
+            <w:proofErr w:type="spellEnd"/>
           </w:p>
         </w:tc>
         <w:tc>
@@ -310,9 +312,11 @@
             <w:pPr>
               <w:cnfStyle w:val="000000100000" w:firstRow="0" w:lastRow="0" w:firstColumn="0" w:lastColumn="0" w:oddVBand="0" w:evenVBand="0" w:oddHBand="1" w:evenHBand="0" w:firstRowFirstColumn="0" w:firstRowLastColumn="0" w:lastRowFirstColumn="0" w:lastRowLastColumn="0"/>
             </w:pPr>
+            <w:proofErr w:type="spellStart"/>
             <w:r>
               <w:t>Aahed</w:t>
             </w:r>
+            <w:proofErr w:type="spellEnd"/>
           </w:p>
         </w:tc>
       </w:tr>
@@ -1797,7 +1801,15 @@
         <w:pStyle w:val="Heading1"/>
       </w:pPr>
       <w:r>
-        <w:t>Idea 2 n,n matrix with words</w:t>
+        <w:t xml:space="preserve">Idea 2 </w:t>
+      </w:r>
+      <w:proofErr w:type="spellStart"/>
+      <w:r>
+        <w:t>n,n</w:t>
+      </w:r>
+      <w:proofErr w:type="spellEnd"/>
+      <w:r>
+        <w:t xml:space="preserve"> matrix with words</w:t>
       </w:r>
     </w:p>
     <w:p>
@@ -1845,9 +1857,11 @@
             <w:pPr>
               <w:cnfStyle w:val="100000000000" w:firstRow="1" w:lastRow="0" w:firstColumn="0" w:lastColumn="0" w:oddVBand="0" w:evenVBand="0" w:oddHBand="0" w:evenHBand="0" w:firstRowFirstColumn="0" w:firstRowLastColumn="0" w:lastRowFirstColumn="0" w:lastRowLastColumn="0"/>
             </w:pPr>
+            <w:proofErr w:type="spellStart"/>
             <w:r>
               <w:t>Aahed</w:t>
             </w:r>
+            <w:proofErr w:type="spellEnd"/>
           </w:p>
         </w:tc>
         <w:tc>
@@ -1962,9 +1976,11 @@
             <w:tcW w:w="897" w:type="dxa"/>
           </w:tcPr>
           <w:p>
+            <w:proofErr w:type="spellStart"/>
             <w:r>
               <w:t>Aahed</w:t>
             </w:r>
+            <w:proofErr w:type="spellEnd"/>
           </w:p>
         </w:tc>
         <w:tc>
@@ -2961,7 +2977,15 @@
         </w:numPr>
       </w:pPr>
       <w:r>
-        <w:t xml:space="preserve"> For every row:</w:t>
+        <w:t xml:space="preserve">If </w:t>
+      </w:r>
+      <w:proofErr w:type="spellStart"/>
+      <w:r>
+        <w:t>lookup_table</w:t>
+      </w:r>
+      <w:proofErr w:type="spellEnd"/>
+      <w:r>
+        <w:t>[word][word] != value:</w:t>
       </w:r>
     </w:p>
     <w:p>
@@ -2973,14 +2997,21 @@
         </w:numPr>
       </w:pPr>
       <w:r>
-        <w:t xml:space="preserve">  </w:t>
+        <w:t xml:space="preserve"> </w:t>
       </w:r>
       <w:r>
         <w:tab/>
-        <w:t>Create dict with every pattern</w:t>
-      </w:r>
-      <w:r>
-        <w:t xml:space="preserve"> with value 0</w:t>
+        <w:t>|</w:t>
+      </w:r>
+      <w:r>
+        <w:tab/>
+        <w:t>delete row[</w:t>
+      </w:r>
+      <w:r>
+        <w:t>word</w:t>
+      </w:r>
+      <w:r>
+        <w:t>]</w:t>
       </w:r>
     </w:p>
     <w:p>
@@ -2996,7 +3027,20 @@
       </w:r>
       <w:r>
         <w:tab/>
-        <w:t>For every column:</w:t>
+        <w:t>|</w:t>
+      </w:r>
+      <w:r>
+        <w:tab/>
+        <w:t>delete column[</w:t>
+      </w:r>
+      <w:r>
+        <w:t>word</w:t>
+      </w:r>
+      <w:r>
+        <w:t>]</w:t>
+      </w:r>
+      <w:r>
+        <w:tab/>
       </w:r>
     </w:p>
     <w:p>
@@ -3008,6 +3052,61 @@
         </w:numPr>
       </w:pPr>
       <w:r>
+        <w:t xml:space="preserve"> For every row:</w:t>
+      </w:r>
+    </w:p>
+    <w:p>
+      <w:pPr>
+        <w:pStyle w:val="ListParagraph"/>
+        <w:numPr>
+          <w:ilvl w:val="0"/>
+          <w:numId w:val="6"/>
+        </w:numPr>
+      </w:pPr>
+      <w:r>
+        <w:t xml:space="preserve">  </w:t>
+      </w:r>
+      <w:r>
+        <w:tab/>
+        <w:t xml:space="preserve">Create </w:t>
+      </w:r>
+      <w:proofErr w:type="spellStart"/>
+      <w:r>
+        <w:t>dict</w:t>
+      </w:r>
+      <w:proofErr w:type="spellEnd"/>
+      <w:r>
+        <w:t xml:space="preserve"> with every pattern</w:t>
+      </w:r>
+      <w:r>
+        <w:t xml:space="preserve"> with value 0</w:t>
+      </w:r>
+    </w:p>
+    <w:p>
+      <w:pPr>
+        <w:pStyle w:val="ListParagraph"/>
+        <w:numPr>
+          <w:ilvl w:val="0"/>
+          <w:numId w:val="6"/>
+        </w:numPr>
+      </w:pPr>
+      <w:r>
+        <w:t xml:space="preserve"> </w:t>
+      </w:r>
+      <w:r>
+        <w:tab/>
+        <w:t>For every column:</w:t>
+      </w:r>
+    </w:p>
+    <w:p>
+      <w:pPr>
+        <w:pStyle w:val="ListParagraph"/>
+        <w:numPr>
+          <w:ilvl w:val="0"/>
+          <w:numId w:val="6"/>
+        </w:numPr>
+      </w:pPr>
+      <w:r>
         <w:t xml:space="preserve"> </w:t>
       </w:r>
       <w:r>
@@ -3017,8 +3116,13 @@
       <w:r>
         <w:tab/>
       </w:r>
-      <w:r>
-        <w:t>dict[pattern] += 1</w:t>
+      <w:proofErr w:type="spellStart"/>
+      <w:r>
+        <w:t>dict</w:t>
+      </w:r>
+      <w:proofErr w:type="spellEnd"/>
+      <w:r>
+        <w:t>[pattern] += 1</w:t>
       </w:r>
     </w:p>
     <w:p>

</xml_diff>